<commit_message>
add new 17-20, extend questions list to 32 (before 28)
</commit_message>
<xml_diff>
--- a/List_of_questions.docx
+++ b/List_of_questions.docx
@@ -399,6 +399,101 @@
         <w:rPr>
           <w:sz w:val="24"/>
           <w:szCs w:val="24"/>
+          <w:u w:val="single"/>
+        </w:rPr>
+      </w:pPr>
+      <w:r>
+        <w:rPr>
+          <w:sz w:val="24"/>
+          <w:szCs w:val="24"/>
+          <w:u w:val="single"/>
+        </w:rPr>
+        <w:t>Методы доступа к среде передачи - Aloha, CSMA/CD.</w:t>
+      </w:r>
+    </w:p>
+    <w:p>
+      <w:pPr>
+        <w:pStyle w:val="a3"/>
+        <w:numPr>
+          <w:ilvl w:val="0"/>
+          <w:numId w:val="2"/>
+        </w:numPr>
+        <w:spacing w:after="120" w:line="264" w:lineRule="auto"/>
+        <w:ind w:left="357" w:hanging="357"/>
+        <w:rPr>
+          <w:sz w:val="24"/>
+          <w:szCs w:val="24"/>
+          <w:u w:val="single"/>
+        </w:rPr>
+      </w:pPr>
+      <w:r>
+        <w:rPr>
+          <w:sz w:val="24"/>
+          <w:szCs w:val="24"/>
+          <w:u w:val="single"/>
+        </w:rPr>
+        <w:t>Методы доступа к среде передачи - маркерный метод.</w:t>
+      </w:r>
+    </w:p>
+    <w:p>
+      <w:pPr>
+        <w:pStyle w:val="a3"/>
+        <w:numPr>
+          <w:ilvl w:val="0"/>
+          <w:numId w:val="2"/>
+        </w:numPr>
+        <w:spacing w:after="120" w:line="264" w:lineRule="auto"/>
+        <w:ind w:left="357" w:hanging="357"/>
+        <w:rPr>
+          <w:sz w:val="24"/>
+          <w:szCs w:val="24"/>
+          <w:u w:val="single"/>
+        </w:rPr>
+      </w:pPr>
+      <w:r>
+        <w:rPr>
+          <w:sz w:val="24"/>
+          <w:szCs w:val="24"/>
+          <w:u w:val="single"/>
+        </w:rPr>
+        <w:t>Технология передачи данных Ethernet.</w:t>
+      </w:r>
+    </w:p>
+    <w:p>
+      <w:pPr>
+        <w:pStyle w:val="a3"/>
+        <w:numPr>
+          <w:ilvl w:val="0"/>
+          <w:numId w:val="2"/>
+        </w:numPr>
+        <w:spacing w:after="120" w:line="264" w:lineRule="auto"/>
+        <w:rPr>
+          <w:sz w:val="24"/>
+          <w:szCs w:val="24"/>
+          <w:u w:val="single"/>
+        </w:rPr>
+      </w:pPr>
+      <w:r>
+        <w:rPr>
+          <w:sz w:val="24"/>
+          <w:szCs w:val="24"/>
+          <w:u w:val="single"/>
+        </w:rPr>
+        <w:t>Технология передачи данных Token Ring.</w:t>
+      </w:r>
+    </w:p>
+    <w:p>
+      <w:pPr>
+        <w:pStyle w:val="a3"/>
+        <w:numPr>
+          <w:ilvl w:val="0"/>
+          <w:numId w:val="2"/>
+        </w:numPr>
+        <w:spacing w:after="120" w:line="264" w:lineRule="auto"/>
+        <w:ind w:left="357" w:hanging="357"/>
+        <w:rPr>
+          <w:sz w:val="24"/>
+          <w:szCs w:val="24"/>
         </w:rPr>
       </w:pPr>
       <w:r>
@@ -602,7 +697,6 @@
         <w:rPr>
           <w:sz w:val="24"/>
           <w:szCs w:val="24"/>
-          <w:lang w:val="en-US"/>
         </w:rPr>
         <w:br/>
       </w:r>
@@ -715,40 +809,22 @@
           <w:sz w:val="24"/>
           <w:szCs w:val="24"/>
         </w:rPr>
-        <w:t>ре</w:t>
-      </w:r>
-      <w:r>
-        <w:rPr>
-          <w:sz w:val="24"/>
-          <w:szCs w:val="24"/>
-        </w:rPr>
-        <w:t>с</w:t>
-      </w:r>
-      <w:r>
-        <w:rPr>
-          <w:sz w:val="24"/>
-          <w:szCs w:val="24"/>
-        </w:rPr>
-        <w:t>олвера</w:t>
+        <w:t>ресолвера</w:t>
       </w:r>
       <w:proofErr w:type="spellEnd"/>
-    </w:p>
-    <w:p>
-      <w:pPr>
-        <w:spacing w:after="120" w:line="240" w:lineRule="auto"/>
-        <w:rPr>
-          <w:sz w:val="24"/>
-          <w:szCs w:val="24"/>
-        </w:rPr>
-      </w:pPr>
-      <w:r>
-        <w:rPr>
-          <w:sz w:val="24"/>
-          <w:szCs w:val="24"/>
-        </w:rPr>
-        <w:pict>
-          <v:rect id="_x0000_i1040" style="width:0;height:1.5pt" o:hralign="center" o:hrstd="t" o:hr="t" fillcolor="#a0a0a0" stroked="f"/>
-        </w:pict>
+      <w:r>
+        <w:rPr>
+          <w:sz w:val="24"/>
+          <w:szCs w:val="24"/>
+        </w:rPr>
+        <w:br/>
+      </w:r>
+      <w:r>
+        <w:rPr>
+          <w:sz w:val="24"/>
+          <w:szCs w:val="24"/>
+        </w:rPr>
+        <w:br w:type="page"/>
       </w:r>
     </w:p>
     <w:p>
@@ -768,6 +844,7 @@
           <w:sz w:val="24"/>
           <w:szCs w:val="24"/>
         </w:rPr>
+        <w:lastRenderedPageBreak/>
         <w:t>Задачи</w:t>
       </w:r>
       <w:r>
@@ -1130,7 +1207,7 @@
     </w:p>
     <w:sectPr>
       <w:pgSz w:w="11906" w:h="16838"/>
-      <w:pgMar w:top="709" w:right="850" w:bottom="426" w:left="993" w:header="708" w:footer="708" w:gutter="0"/>
+      <w:pgMar w:top="720" w:right="720" w:bottom="720" w:left="720" w:header="708" w:footer="708" w:gutter="0"/>
       <w:cols w:space="708"/>
       <w:docGrid w:linePitch="360"/>
     </w:sectPr>

</xml_diff>